<commit_message>
Dokumentation Junioraufgabe 1 Finished
</commit_message>
<xml_diff>
--- a/Aufgabe1/Dokumentation.docx
+++ b/Aufgabe1/Dokumentation.docx
@@ -190,13 +190,21 @@
           <w:r>
             <w:fldChar w:fldCharType="separate"/>
           </w:r>
-          <w:hyperlink w:anchor="_Toc87791651" w:history="1">
+          <w:hyperlink w:anchor="_Toc88418357" w:history="1">
             <w:r>
               <w:rPr>
                 <w:rStyle w:val="Hyperlink"/>
                 <w:noProof/>
               </w:rPr>
-              <w:t>Lösungsidee</w:t>
+              <w:t>Lösungside</w:t>
+            </w:r>
+            <w:r>
+              <w:rPr>
+                <w:rStyle w:val="Hyperlink"/>
+                <w:noProof/>
+                <w:lang w:val="de-DE"/>
+              </w:rPr>
+              <w:t>e</w:t>
             </w:r>
             <w:r>
               <w:rPr>
@@ -217,7 +225,7 @@
                 <w:noProof/>
                 <w:webHidden/>
               </w:rPr>
-              <w:instrText xml:space="preserve"> PAGEREF _Toc87791651 \h </w:instrText>
+              <w:instrText xml:space="preserve"> PAGEREF _Toc88418357 \h </w:instrText>
             </w:r>
             <w:r>
               <w:rPr>
@@ -260,7 +268,7 @@
               <w:color w:val="auto"/>
             </w:rPr>
           </w:pPr>
-          <w:hyperlink w:anchor="_Toc87791652" w:history="1">
+          <w:hyperlink w:anchor="_Toc88418358" w:history="1">
             <w:r>
               <w:rPr>
                 <w:rStyle w:val="Hyperlink"/>
@@ -287,7 +295,7 @@
                 <w:noProof/>
                 <w:webHidden/>
               </w:rPr>
-              <w:instrText xml:space="preserve"> PAGEREF _Toc87791652 \h </w:instrText>
+              <w:instrText xml:space="preserve"> PAGEREF _Toc88418358 \h </w:instrText>
             </w:r>
             <w:r>
               <w:rPr>
@@ -330,7 +338,7 @@
               <w:color w:val="auto"/>
             </w:rPr>
           </w:pPr>
-          <w:hyperlink w:anchor="_Toc87791653" w:history="1">
+          <w:hyperlink w:anchor="_Toc88418359" w:history="1">
             <w:r>
               <w:rPr>
                 <w:rStyle w:val="Hyperlink"/>
@@ -357,7 +365,7 @@
                 <w:noProof/>
                 <w:webHidden/>
               </w:rPr>
-              <w:instrText xml:space="preserve"> PAGEREF _Toc87791653 \h </w:instrText>
+              <w:instrText xml:space="preserve"> PAGEREF _Toc88418359 \h </w:instrText>
             </w:r>
             <w:r>
               <w:rPr>
@@ -400,12 +408,12 @@
               <w:color w:val="auto"/>
             </w:rPr>
           </w:pPr>
-          <w:hyperlink w:anchor="_Toc87791654" w:history="1">
+          <w:hyperlink w:anchor="_Toc88418360" w:history="1">
             <w:r>
               <w:rPr>
                 <w:rStyle w:val="Hyperlink"/>
                 <w:noProof/>
-                <w:lang w:val="de-DE"/>
+                <w:lang w:val="en-US"/>
               </w:rPr>
               <w:t>Quellcode</w:t>
             </w:r>
@@ -428,7 +436,7 @@
                 <w:noProof/>
                 <w:webHidden/>
               </w:rPr>
-              <w:instrText xml:space="preserve"> PAGEREF _Toc87791654 \h </w:instrText>
+              <w:instrText xml:space="preserve"> PAGEREF _Toc88418360 \h </w:instrText>
             </w:r>
             <w:r>
               <w:rPr>
@@ -448,7 +456,7 @@
                 <w:noProof/>
                 <w:webHidden/>
               </w:rPr>
-              <w:t>2</w:t>
+              <w:t>3</w:t>
             </w:r>
             <w:r>
               <w:rPr>
@@ -477,17 +485,17 @@
           <w:lang w:val="de-DE"/>
         </w:rPr>
       </w:pPr>
-      <w:bookmarkStart w:id="0" w:name="_Toc87791651"/>
+      <w:bookmarkStart w:id="0" w:name="_Toc88418357"/>
       <w:r>
         <w:t>Lösungside</w:t>
       </w:r>
+      <w:r>
+        <w:rPr>
+          <w:lang w:val="de-DE"/>
+        </w:rPr>
+        <w:t>e</w:t>
+      </w:r>
       <w:bookmarkEnd w:id="0"/>
-      <w:r>
-        <w:rPr>
-          <w:lang w:val="de-DE"/>
-        </w:rPr>
-        <w:t>e</w:t>
-      </w:r>
     </w:p>
     <w:p>
       <w:pPr>
@@ -540,7 +548,7 @@
         <w:pStyle w:val="Heading1"/>
         <w:ind w:left="0"/>
       </w:pPr>
-      <w:bookmarkStart w:id="1" w:name="_Toc87791652"/>
+      <w:bookmarkStart w:id="1" w:name="_Toc88418358"/>
       <w:r>
         <w:t>Umsetzung</w:t>
       </w:r>
@@ -616,7 +624,7 @@
         <w:pStyle w:val="Heading1"/>
         <w:ind w:left="0"/>
       </w:pPr>
-      <w:bookmarkStart w:id="2" w:name="_Toc87791653"/>
+      <w:bookmarkStart w:id="2" w:name="_Toc88418359"/>
       <w:r>
         <w:t>Beispiele</w:t>
       </w:r>
@@ -936,7 +944,6 @@
         </w:rPr>
         <w:t>G: I 1 links</w:t>
       </w:r>
-      <w:bookmarkStart w:id="3" w:name="_Toc87791654"/>
       <w:r>
         <w:rPr>
           <w:rFonts w:ascii="Source Code Pro for Powerline" w:eastAsiaTheme="minorEastAsia" w:hAnsi="Source Code Pro for Powerline" w:cs="Source Code Pro for Powerline"/>
@@ -2304,7 +2311,7 @@
           <w:color w:val="0000A3"/>
           <w:sz w:val="20"/>
           <w:szCs w:val="20"/>
-          <w:lang w:eastAsia="en-GB" w:bidi="ar-SA"/>
+          <w:lang w:val="de-DE" w:eastAsia="en-GB" w:bidi="ar-SA"/>
         </w:rPr>
         <w:t>&gt;</w:t>
       </w:r>
@@ -2313,7 +2320,7 @@
           <w:rFonts w:ascii="Source Code Pro for Powerline" w:eastAsiaTheme="minorEastAsia" w:hAnsi="Source Code Pro for Powerline" w:cs="Source Code Pro for Powerline"/>
           <w:sz w:val="20"/>
           <w:szCs w:val="20"/>
-          <w:lang w:eastAsia="en-GB" w:bidi="ar-SA"/>
+          <w:lang w:val="de-DE" w:eastAsia="en-GB" w:bidi="ar-SA"/>
         </w:rPr>
         <w:t xml:space="preserve"> </w:t>
       </w:r>
@@ -2517,7 +2524,7 @@
           <w:rFonts w:ascii="Source Code Pro for Powerline" w:eastAsiaTheme="minorEastAsia" w:hAnsi="Source Code Pro for Powerline" w:cs="Source Code Pro for Powerline"/>
           <w:sz w:val="20"/>
           <w:szCs w:val="20"/>
-          <w:lang w:val="en-GB" w:eastAsia="en-GB" w:bidi="ar-SA"/>
+          <w:lang w:val="de-DE" w:eastAsia="en-GB" w:bidi="ar-SA"/>
         </w:rPr>
       </w:pPr>
       <w:r>
@@ -2525,7 +2532,7 @@
           <w:rFonts w:ascii="Source Code Pro for Powerline" w:eastAsiaTheme="minorEastAsia" w:hAnsi="Source Code Pro for Powerline" w:cs="Source Code Pro for Powerline"/>
           <w:sz w:val="20"/>
           <w:szCs w:val="20"/>
-          <w:lang w:val="en-GB" w:eastAsia="en-GB" w:bidi="ar-SA"/>
+          <w:lang w:val="de-DE" w:eastAsia="en-GB" w:bidi="ar-SA"/>
         </w:rPr>
         <w:t xml:space="preserve">E: </w:t>
       </w:r>
@@ -2554,7 +2561,7 @@
           <w:rFonts w:ascii="Source Code Pro for Powerline" w:eastAsiaTheme="minorEastAsia" w:hAnsi="Source Code Pro for Powerline" w:cs="Source Code Pro for Powerline"/>
           <w:sz w:val="20"/>
           <w:szCs w:val="20"/>
-          <w:lang w:val="en-GB" w:eastAsia="en-GB" w:bidi="ar-SA"/>
+          <w:lang w:val="de-DE" w:eastAsia="en-GB" w:bidi="ar-SA"/>
         </w:rPr>
       </w:pPr>
       <w:r>
@@ -2562,7 +2569,7 @@
           <w:rFonts w:ascii="Source Code Pro for Powerline" w:eastAsiaTheme="minorEastAsia" w:hAnsi="Source Code Pro for Powerline" w:cs="Source Code Pro for Powerline"/>
           <w:sz w:val="20"/>
           <w:szCs w:val="20"/>
-          <w:lang w:val="en-GB" w:eastAsia="en-GB" w:bidi="ar-SA"/>
+          <w:lang w:val="de-DE" w:eastAsia="en-GB" w:bidi="ar-SA"/>
         </w:rPr>
         <w:t xml:space="preserve">F: </w:t>
       </w:r>
@@ -2676,7 +2683,7 @@
           <w:rFonts w:ascii="Source Code Pro for Powerline" w:eastAsiaTheme="minorEastAsia" w:hAnsi="Source Code Pro for Powerline" w:cs="Source Code Pro for Powerline"/>
           <w:sz w:val="20"/>
           <w:szCs w:val="20"/>
-          <w:lang w:val="en-GB" w:eastAsia="en-GB" w:bidi="ar-SA"/>
+          <w:lang w:val="de-DE" w:eastAsia="en-GB" w:bidi="ar-SA"/>
         </w:rPr>
       </w:pPr>
       <w:r>
@@ -2684,7 +2691,7 @@
           <w:rFonts w:ascii="Source Code Pro for Powerline" w:eastAsiaTheme="minorEastAsia" w:hAnsi="Source Code Pro for Powerline" w:cs="Source Code Pro for Powerline"/>
           <w:sz w:val="20"/>
           <w:szCs w:val="20"/>
-          <w:lang w:val="en-GB" w:eastAsia="en-GB" w:bidi="ar-SA"/>
+          <w:lang w:val="de-DE" w:eastAsia="en-GB" w:bidi="ar-SA"/>
         </w:rPr>
         <w:t xml:space="preserve">I: </w:t>
       </w:r>
@@ -3626,33 +3633,33 @@
           <w:color w:val="auto"/>
           <w:sz w:val="16"/>
           <w:szCs w:val="16"/>
-          <w:lang w:val="en-GB"/>
+          <w:lang w:val="de-DE"/>
+        </w:rPr>
+      </w:pPr>
+      <w:bookmarkStart w:id="3" w:name="_Toc88418360"/>
+      <w:r>
+        <w:rPr>
+          <w:lang w:val="de-DE"/>
+        </w:rPr>
+        <w:t>Quellcode</w:t>
+      </w:r>
+      <w:bookmarkEnd w:id="3"/>
+    </w:p>
+    <w:p>
+      <w:pPr>
+        <w:autoSpaceDE w:val="0"/>
+        <w:autoSpaceDN w:val="0"/>
+        <w:adjustRightInd w:val="0"/>
+        <w:spacing w:after="0" w:line="240" w:lineRule="auto"/>
+        <w:rPr>
+          <w:rFonts w:ascii="Monaco" w:eastAsiaTheme="minorEastAsia" w:hAnsi="Monaco" w:cs="Monaco"/>
+          <w:color w:val="auto"/>
+          <w:sz w:val="16"/>
+          <w:szCs w:val="16"/>
+          <w:lang w:val="de-DE" w:eastAsia="en-GB" w:bidi="ar-SA"/>
         </w:rPr>
       </w:pPr>
       <w:proofErr w:type="spellStart"/>
-      <w:r>
-        <w:rPr>
-          <w:lang w:val="en-US"/>
-        </w:rPr>
-        <w:t>Quellcode</w:t>
-      </w:r>
-      <w:bookmarkEnd w:id="3"/>
-      <w:proofErr w:type="spellEnd"/>
-    </w:p>
-    <w:p>
-      <w:pPr>
-        <w:autoSpaceDE w:val="0"/>
-        <w:autoSpaceDN w:val="0"/>
-        <w:adjustRightInd w:val="0"/>
-        <w:spacing w:after="0" w:line="240" w:lineRule="auto"/>
-        <w:rPr>
-          <w:rFonts w:ascii="Monaco" w:eastAsiaTheme="minorEastAsia" w:hAnsi="Monaco" w:cs="Monaco"/>
-          <w:color w:val="auto"/>
-          <w:sz w:val="16"/>
-          <w:szCs w:val="16"/>
-          <w:lang w:eastAsia="en-GB" w:bidi="ar-SA"/>
-        </w:rPr>
-      </w:pPr>
       <w:r>
         <w:rPr>
           <w:rFonts w:ascii="Monaco" w:eastAsiaTheme="minorEastAsia" w:hAnsi="Monaco" w:cs="Monaco"/>
@@ -3661,17 +3668,18 @@
           <w:color w:val="008000"/>
           <w:sz w:val="16"/>
           <w:szCs w:val="16"/>
-          <w:lang w:eastAsia="en-GB" w:bidi="ar-SA"/>
+          <w:lang w:val="de-DE" w:eastAsia="en-GB" w:bidi="ar-SA"/>
         </w:rPr>
         <w:t>class</w:t>
       </w:r>
-      <w:r>
-        <w:rPr>
-          <w:rFonts w:ascii="Monaco" w:eastAsiaTheme="minorEastAsia" w:hAnsi="Monaco" w:cs="Monaco"/>
-          <w:color w:val="auto"/>
-          <w:sz w:val="16"/>
-          <w:szCs w:val="16"/>
-          <w:lang w:eastAsia="en-GB" w:bidi="ar-SA"/>
+      <w:proofErr w:type="spellEnd"/>
+      <w:r>
+        <w:rPr>
+          <w:rFonts w:ascii="Monaco" w:eastAsiaTheme="minorEastAsia" w:hAnsi="Monaco" w:cs="Monaco"/>
+          <w:color w:val="auto"/>
+          <w:sz w:val="16"/>
+          <w:szCs w:val="16"/>
+          <w:lang w:val="de-DE" w:eastAsia="en-GB" w:bidi="ar-SA"/>
         </w:rPr>
         <w:t xml:space="preserve"> </w:t>
       </w:r>
@@ -3684,7 +3692,7 @@
           <w:color w:val="0000FF"/>
           <w:sz w:val="16"/>
           <w:szCs w:val="16"/>
-          <w:lang w:eastAsia="en-GB" w:bidi="ar-SA"/>
+          <w:lang w:val="de-DE" w:eastAsia="en-GB" w:bidi="ar-SA"/>
         </w:rPr>
         <w:t>carDiagonal</w:t>
       </w:r>
@@ -3695,7 +3703,7 @@
           <w:color w:val="auto"/>
           <w:sz w:val="16"/>
           <w:szCs w:val="16"/>
-          <w:lang w:eastAsia="en-GB" w:bidi="ar-SA"/>
+          <w:lang w:val="de-DE" w:eastAsia="en-GB" w:bidi="ar-SA"/>
         </w:rPr>
         <w:t>:</w:t>
       </w:r>
@@ -3722,7 +3730,7 @@
           <w:color w:val="auto"/>
           <w:sz w:val="16"/>
           <w:szCs w:val="16"/>
-          <w:lang w:eastAsia="en-GB" w:bidi="ar-SA"/>
+          <w:lang w:val="de-DE" w:eastAsia="en-GB" w:bidi="ar-SA"/>
         </w:rPr>
         <w:t xml:space="preserve">  </w:t>
       </w:r>
@@ -6731,7 +6739,7 @@
           <w:color w:val="auto"/>
           <w:sz w:val="16"/>
           <w:szCs w:val="16"/>
-          <w:lang w:val="de-DE" w:eastAsia="en-GB" w:bidi="ar-SA"/>
+          <w:lang w:eastAsia="en-GB" w:bidi="ar-SA"/>
         </w:rPr>
       </w:pPr>
       <w:r>
@@ -6752,34 +6760,122 @@
           <w:color w:val="BA2121"/>
           <w:sz w:val="16"/>
           <w:szCs w:val="16"/>
-          <w:lang w:val="de-DE" w:eastAsia="en-GB" w:bidi="ar-SA"/>
-        </w:rPr>
-        <w:t>"""Blockierende Reihe füllen"""</w:t>
-      </w:r>
-    </w:p>
-    <w:p>
-      <w:pPr>
-        <w:autoSpaceDE w:val="0"/>
-        <w:autoSpaceDN w:val="0"/>
-        <w:adjustRightInd w:val="0"/>
-        <w:spacing w:after="0" w:line="240" w:lineRule="auto"/>
-        <w:rPr>
-          <w:rFonts w:ascii="Monaco" w:eastAsiaTheme="minorEastAsia" w:hAnsi="Monaco" w:cs="Monaco"/>
-          <w:color w:val="auto"/>
-          <w:sz w:val="16"/>
-          <w:szCs w:val="16"/>
-          <w:lang w:val="en-GB" w:eastAsia="en-GB" w:bidi="ar-SA"/>
-        </w:rPr>
-      </w:pPr>
-      <w:r>
-        <w:rPr>
-          <w:rFonts w:ascii="Monaco" w:eastAsiaTheme="minorEastAsia" w:hAnsi="Monaco" w:cs="Monaco"/>
-          <w:color w:val="auto"/>
-          <w:sz w:val="16"/>
-          <w:szCs w:val="16"/>
-          <w:lang w:val="de-DE" w:eastAsia="en-GB" w:bidi="ar-SA"/>
-        </w:rPr>
-        <w:t xml:space="preserve">  i </w:t>
+          <w:lang w:eastAsia="en-GB" w:bidi="ar-SA"/>
+        </w:rPr>
+        <w:t>"""</w:t>
+      </w:r>
+      <w:proofErr w:type="spellStart"/>
+      <w:r>
+        <w:rPr>
+          <w:rFonts w:ascii="Monaco" w:eastAsiaTheme="minorEastAsia" w:hAnsi="Monaco" w:cs="Monaco"/>
+          <w:i/>
+          <w:iCs/>
+          <w:color w:val="BA2121"/>
+          <w:sz w:val="16"/>
+          <w:szCs w:val="16"/>
+          <w:lang w:eastAsia="en-GB" w:bidi="ar-SA"/>
+        </w:rPr>
+        <w:t>Blockierende</w:t>
+      </w:r>
+      <w:proofErr w:type="spellEnd"/>
+      <w:r>
+        <w:rPr>
+          <w:rFonts w:ascii="Monaco" w:eastAsiaTheme="minorEastAsia" w:hAnsi="Monaco" w:cs="Monaco"/>
+          <w:i/>
+          <w:iCs/>
+          <w:color w:val="BA2121"/>
+          <w:sz w:val="16"/>
+          <w:szCs w:val="16"/>
+          <w:lang w:eastAsia="en-GB" w:bidi="ar-SA"/>
+        </w:rPr>
+        <w:t xml:space="preserve"> </w:t>
+      </w:r>
+      <w:proofErr w:type="spellStart"/>
+      <w:r>
+        <w:rPr>
+          <w:rFonts w:ascii="Monaco" w:eastAsiaTheme="minorEastAsia" w:hAnsi="Monaco" w:cs="Monaco"/>
+          <w:i/>
+          <w:iCs/>
+          <w:color w:val="BA2121"/>
+          <w:sz w:val="16"/>
+          <w:szCs w:val="16"/>
+          <w:lang w:eastAsia="en-GB" w:bidi="ar-SA"/>
+        </w:rPr>
+        <w:t>Reihe</w:t>
+      </w:r>
+      <w:proofErr w:type="spellEnd"/>
+      <w:r>
+        <w:rPr>
+          <w:rFonts w:ascii="Monaco" w:eastAsiaTheme="minorEastAsia" w:hAnsi="Monaco" w:cs="Monaco"/>
+          <w:i/>
+          <w:iCs/>
+          <w:color w:val="BA2121"/>
+          <w:sz w:val="16"/>
+          <w:szCs w:val="16"/>
+          <w:lang w:eastAsia="en-GB" w:bidi="ar-SA"/>
+        </w:rPr>
+        <w:t xml:space="preserve"> </w:t>
+      </w:r>
+      <w:proofErr w:type="spellStart"/>
+      <w:r>
+        <w:rPr>
+          <w:rFonts w:ascii="Monaco" w:eastAsiaTheme="minorEastAsia" w:hAnsi="Monaco" w:cs="Monaco"/>
+          <w:i/>
+          <w:iCs/>
+          <w:color w:val="BA2121"/>
+          <w:sz w:val="16"/>
+          <w:szCs w:val="16"/>
+          <w:lang w:eastAsia="en-GB" w:bidi="ar-SA"/>
+        </w:rPr>
+        <w:t>füllen</w:t>
+      </w:r>
+      <w:proofErr w:type="spellEnd"/>
+      <w:r>
+        <w:rPr>
+          <w:rFonts w:ascii="Monaco" w:eastAsiaTheme="minorEastAsia" w:hAnsi="Monaco" w:cs="Monaco"/>
+          <w:i/>
+          <w:iCs/>
+          <w:color w:val="BA2121"/>
+          <w:sz w:val="16"/>
+          <w:szCs w:val="16"/>
+          <w:lang w:eastAsia="en-GB" w:bidi="ar-SA"/>
+        </w:rPr>
+        <w:t>"""</w:t>
+      </w:r>
+    </w:p>
+    <w:p>
+      <w:pPr>
+        <w:autoSpaceDE w:val="0"/>
+        <w:autoSpaceDN w:val="0"/>
+        <w:adjustRightInd w:val="0"/>
+        <w:spacing w:after="0" w:line="240" w:lineRule="auto"/>
+        <w:rPr>
+          <w:rFonts w:ascii="Monaco" w:eastAsiaTheme="minorEastAsia" w:hAnsi="Monaco" w:cs="Monaco"/>
+          <w:color w:val="auto"/>
+          <w:sz w:val="16"/>
+          <w:szCs w:val="16"/>
+          <w:lang w:val="en-GB" w:eastAsia="en-GB" w:bidi="ar-SA"/>
+        </w:rPr>
+      </w:pPr>
+      <w:r>
+        <w:rPr>
+          <w:rFonts w:ascii="Monaco" w:eastAsiaTheme="minorEastAsia" w:hAnsi="Monaco" w:cs="Monaco"/>
+          <w:color w:val="auto"/>
+          <w:sz w:val="16"/>
+          <w:szCs w:val="16"/>
+          <w:lang w:eastAsia="en-GB" w:bidi="ar-SA"/>
+        </w:rPr>
+        <w:t xml:space="preserve">  </w:t>
+      </w:r>
+      <w:r>
+        <w:rPr>
+          <w:rFonts w:ascii="Monaco" w:eastAsiaTheme="minorEastAsia" w:hAnsi="Monaco" w:cs="Monaco"/>
+          <w:color w:val="auto"/>
+          <w:sz w:val="16"/>
+          <w:szCs w:val="16"/>
+          <w:lang w:val="de-DE" w:eastAsia="en-GB" w:bidi="ar-SA"/>
+        </w:rPr>
+        <w:t xml:space="preserve">i </w:t>
       </w:r>
       <w:r>
         <w:rPr>
@@ -15453,7 +15549,7 @@
           <w:szCs w:val="16"/>
           <w:lang w:val="en-GB" w:eastAsia="en-GB" w:bidi="ar-SA"/>
         </w:rPr>
-        <w:t>], b</w:t>
+        <w:t xml:space="preserve">], </w:t>
       </w:r>
       <w:proofErr w:type="spellStart"/>
       <w:r>
@@ -15464,7 +15560,7 @@
           <w:szCs w:val="16"/>
           <w:lang w:val="en-GB" w:eastAsia="en-GB" w:bidi="ar-SA"/>
         </w:rPr>
-        <w:t>lockingRow</w:t>
+        <w:t>blockingRow</w:t>
       </w:r>
       <w:proofErr w:type="spellEnd"/>
       <w:r>
@@ -18190,6 +18286,7 @@
   <w:style w:type="character" w:default="1" w:styleId="DefaultParagraphFont">
     <w:name w:val="Default Paragraph Font"/>
     <w:uiPriority w:val="1"/>
+    <w:semiHidden/>
     <w:unhideWhenUsed/>
   </w:style>
   <w:style w:type="table" w:default="1" w:styleId="TableNormal">

</xml_diff>